<commit_message>
add unit 1 to english
</commit_message>
<xml_diff>
--- a/english/Unit9.docx
+++ b/english/Unit9.docx
@@ -35,7 +35,7 @@
     </w:p>
     <w:p>
       <w:pPr>
-        <w:pStyle w:val="Paragraphedeliste"/>
+        <w:pStyle w:val="ListParagraph"/>
         <w:numPr>
           <w:ilvl w:val="0"/>
           <w:numId w:val="5"/>
@@ -48,7 +48,7 @@
     <w:p/>
     <w:p>
       <w:pPr>
-        <w:pStyle w:val="Paragraphedeliste"/>
+        <w:pStyle w:val="ListParagraph"/>
         <w:numPr>
           <w:ilvl w:val="0"/>
           <w:numId w:val="1"/>
@@ -151,7 +151,7 @@
     <w:p/>
     <w:p>
       <w:pPr>
-        <w:pStyle w:val="Paragraphedeliste"/>
+        <w:pStyle w:val="ListParagraph"/>
         <w:numPr>
           <w:ilvl w:val="0"/>
           <w:numId w:val="1"/>
@@ -216,7 +216,7 @@
     <w:p/>
     <w:p>
       <w:pPr>
-        <w:pStyle w:val="Paragraphedeliste"/>
+        <w:pStyle w:val="ListParagraph"/>
         <w:numPr>
           <w:ilvl w:val="0"/>
           <w:numId w:val="1"/>
@@ -405,7 +405,7 @@
     </w:p>
     <w:p>
       <w:pPr>
-        <w:pStyle w:val="Paragraphedeliste"/>
+        <w:pStyle w:val="ListParagraph"/>
         <w:numPr>
           <w:ilvl w:val="0"/>
           <w:numId w:val="1"/>
@@ -437,7 +437,7 @@
     </w:p>
     <w:p>
       <w:pPr>
-        <w:pStyle w:val="Paragraphedeliste"/>
+        <w:pStyle w:val="ListParagraph"/>
         <w:numPr>
           <w:ilvl w:val="0"/>
           <w:numId w:val="1"/>
@@ -477,7 +477,7 @@
     </w:p>
     <w:p>
       <w:pPr>
-        <w:pStyle w:val="Paragraphedeliste"/>
+        <w:pStyle w:val="ListParagraph"/>
         <w:numPr>
           <w:ilvl w:val="0"/>
           <w:numId w:val="1"/>
@@ -517,7 +517,7 @@
     </w:p>
     <w:p>
       <w:pPr>
-        <w:pStyle w:val="Paragraphedeliste"/>
+        <w:pStyle w:val="ListParagraph"/>
         <w:numPr>
           <w:ilvl w:val="0"/>
           <w:numId w:val="1"/>
@@ -532,7 +532,7 @@
     </w:p>
     <w:p>
       <w:pPr>
-        <w:pStyle w:val="Paragraphedeliste"/>
+        <w:pStyle w:val="ListParagraph"/>
         <w:numPr>
           <w:ilvl w:val="0"/>
           <w:numId w:val="1"/>
@@ -552,7 +552,7 @@
     </w:p>
     <w:p>
       <w:pPr>
-        <w:pStyle w:val="Paragraphedeliste"/>
+        <w:pStyle w:val="ListParagraph"/>
         <w:numPr>
           <w:ilvl w:val="0"/>
           <w:numId w:val="1"/>
@@ -609,7 +609,7 @@
     <w:p/>
     <w:p>
       <w:pPr>
-        <w:pStyle w:val="Paragraphedeliste"/>
+        <w:pStyle w:val="ListParagraph"/>
         <w:numPr>
           <w:ilvl w:val="0"/>
           <w:numId w:val="1"/>
@@ -629,7 +629,7 @@
       </w:r>
       <w:r>
         <w:rPr>
-          <w:rStyle w:val="Accentuation"/>
+          <w:rStyle w:val="Emphasis"/>
           <w:rFonts w:ascii="Arial" w:hAnsi="Arial" w:cs="Arial"/>
           <w:b/>
           <w:bCs/>
@@ -644,7 +644,7 @@
       </w:r>
       <w:r>
         <w:rPr>
-          <w:rStyle w:val="Accentuation"/>
+          <w:rStyle w:val="Emphasis"/>
           <w:rFonts w:ascii="Arial" w:hAnsi="Arial" w:cs="Arial"/>
           <w:i w:val="0"/>
           <w:iCs w:val="0"/>
@@ -658,13 +658,13 @@
     </w:p>
     <w:p>
       <w:pPr>
-        <w:pStyle w:val="Paragraphedeliste"/>
+        <w:pStyle w:val="ListParagraph"/>
         <w:numPr>
           <w:ilvl w:val="0"/>
           <w:numId w:val="1"/>
         </w:numPr>
         <w:rPr>
-          <w:rStyle w:val="Accentuation"/>
+          <w:rStyle w:val="Emphasis"/>
           <w:i w:val="0"/>
           <w:iCs w:val="0"/>
         </w:rPr>
@@ -683,7 +683,7 @@
       </w:r>
       <w:r>
         <w:rPr>
-          <w:rStyle w:val="Accentuation"/>
+          <w:rStyle w:val="Emphasis"/>
           <w:rFonts w:ascii="Arial" w:hAnsi="Arial" w:cs="Arial"/>
           <w:b/>
           <w:bCs/>
@@ -698,7 +698,7 @@
       </w:r>
       <w:r>
         <w:rPr>
-          <w:rStyle w:val="Accentuation"/>
+          <w:rStyle w:val="Emphasis"/>
           <w:rFonts w:ascii="Arial" w:hAnsi="Arial" w:cs="Arial"/>
           <w:i w:val="0"/>
           <w:iCs w:val="0"/>
@@ -712,12 +712,12 @@
     </w:p>
     <w:p>
       <w:pPr>
-        <w:pStyle w:val="Paragraphedeliste"/>
-      </w:pPr>
-    </w:p>
-    <w:p>
-      <w:pPr>
-        <w:pStyle w:val="Paragraphedeliste"/>
+        <w:pStyle w:val="ListParagraph"/>
+      </w:pPr>
+    </w:p>
+    <w:p>
+      <w:pPr>
+        <w:pStyle w:val="ListParagraph"/>
         <w:numPr>
           <w:ilvl w:val="0"/>
           <w:numId w:val="3"/>
@@ -741,7 +741,7 @@
     </w:p>
     <w:p>
       <w:pPr>
-        <w:pStyle w:val="Paragraphedeliste"/>
+        <w:pStyle w:val="ListParagraph"/>
         <w:numPr>
           <w:ilvl w:val="0"/>
           <w:numId w:val="3"/>
@@ -759,7 +759,7 @@
     </w:p>
     <w:p>
       <w:pPr>
-        <w:pStyle w:val="Paragraphedeliste"/>
+        <w:pStyle w:val="ListParagraph"/>
         <w:numPr>
           <w:ilvl w:val="0"/>
           <w:numId w:val="3"/>
@@ -771,7 +771,7 @@
     </w:p>
     <w:p>
       <w:pPr>
-        <w:pStyle w:val="Paragraphedeliste"/>
+        <w:pStyle w:val="ListParagraph"/>
         <w:numPr>
           <w:ilvl w:val="0"/>
           <w:numId w:val="3"/>
@@ -783,7 +783,7 @@
     </w:p>
     <w:tbl>
       <w:tblPr>
-        <w:tblStyle w:val="Grilledutableau"/>
+        <w:tblStyle w:val="TableGrid"/>
         <w:tblW w:w="10207" w:type="dxa"/>
         <w:tblInd w:w="-289" w:type="dxa"/>
         <w:tblLook w:val="04A0" w:firstRow="1" w:lastRow="0" w:firstColumn="1" w:lastColumn="0" w:noHBand="0" w:noVBand="1"/>
@@ -806,7 +806,7 @@
           <w:p>
             <w:r>
               <w:rPr>
-                <w:rStyle w:val="lev"/>
+                <w:rStyle w:val="Strong"/>
                 <w:rFonts w:ascii="Arial" w:hAnsi="Arial" w:cs="Arial"/>
                 <w:color w:val="1F1F1F"/>
                 <w:shd w:val="clear" w:color="auto" w:fill="FFFFFF"/>
@@ -2807,7 +2807,7 @@
     <w:p/>
     <w:p>
       <w:pPr>
-        <w:pStyle w:val="Paragraphedeliste"/>
+        <w:pStyle w:val="ListParagraph"/>
         <w:numPr>
           <w:ilvl w:val="0"/>
           <w:numId w:val="5"/>
@@ -2827,7 +2827,7 @@
     </w:p>
     <w:p>
       <w:pPr>
-        <w:pStyle w:val="Paragraphedeliste"/>
+        <w:pStyle w:val="ListParagraph"/>
         <w:numPr>
           <w:ilvl w:val="0"/>
           <w:numId w:val="6"/>
@@ -3022,7 +3022,7 @@
     </w:p>
     <w:p>
       <w:pPr>
-        <w:pStyle w:val="Paragraphedeliste"/>
+        <w:pStyle w:val="ListParagraph"/>
         <w:numPr>
           <w:ilvl w:val="0"/>
           <w:numId w:val="6"/>
@@ -3342,7 +3342,7 @@
     <w:p/>
     <w:p>
       <w:pPr>
-        <w:pStyle w:val="Paragraphedeliste"/>
+        <w:pStyle w:val="ListParagraph"/>
         <w:numPr>
           <w:ilvl w:val="0"/>
           <w:numId w:val="6"/>
@@ -3430,7 +3430,7 @@
     <w:p/>
     <w:p>
       <w:pPr>
-        <w:pStyle w:val="Paragraphedeliste"/>
+        <w:pStyle w:val="ListParagraph"/>
         <w:numPr>
           <w:ilvl w:val="0"/>
           <w:numId w:val="5"/>
@@ -3479,12 +3479,12 @@
     </w:p>
     <w:p>
       <w:pPr>
-        <w:pStyle w:val="Paragraphedeliste"/>
-      </w:pPr>
-    </w:p>
-    <w:p>
-      <w:pPr>
-        <w:pStyle w:val="Paragraphedeliste"/>
+        <w:pStyle w:val="ListParagraph"/>
+      </w:pPr>
+    </w:p>
+    <w:p>
+      <w:pPr>
+        <w:pStyle w:val="ListParagraph"/>
         <w:numPr>
           <w:ilvl w:val="0"/>
           <w:numId w:val="9"/>
@@ -3507,7 +3507,7 @@
     </w:p>
     <w:p>
       <w:pPr>
-        <w:pStyle w:val="Paragraphedeliste"/>
+        <w:pStyle w:val="ListParagraph"/>
         <w:numPr>
           <w:ilvl w:val="0"/>
           <w:numId w:val="7"/>
@@ -3571,7 +3571,7 @@
     </w:p>
     <w:p>
       <w:pPr>
-        <w:pStyle w:val="Paragraphedeliste"/>
+        <w:pStyle w:val="ListParagraph"/>
         <w:numPr>
           <w:ilvl w:val="0"/>
           <w:numId w:val="7"/>
@@ -3658,7 +3658,7 @@
     </w:p>
     <w:p>
       <w:pPr>
-        <w:pStyle w:val="Paragraphedeliste"/>
+        <w:pStyle w:val="ListParagraph"/>
         <w:numPr>
           <w:ilvl w:val="0"/>
           <w:numId w:val="7"/>
@@ -3714,7 +3714,7 @@
     </w:p>
     <w:p>
       <w:pPr>
-        <w:pStyle w:val="Paragraphedeliste"/>
+        <w:pStyle w:val="ListParagraph"/>
         <w:numPr>
           <w:ilvl w:val="0"/>
           <w:numId w:val="9"/>
@@ -3930,13 +3930,8 @@
       </w:r>
     </w:p>
     <w:p>
-      <w:r>
-        <w:t xml:space="preserve"> </w:t>
-      </w:r>
-    </w:p>
-    <w:p>
-      <w:pPr>
-        <w:pStyle w:val="Paragraphedeliste"/>
+      <w:pPr>
+        <w:pStyle w:val="ListParagraph"/>
         <w:numPr>
           <w:ilvl w:val="0"/>
           <w:numId w:val="7"/>
@@ -3944,674 +3939,31 @@
         <w:rPr>
           <w:b/>
           <w:bCs/>
-        </w:rPr>
-      </w:pPr>
-      <w:r>
-        <w:rPr>
-          <w:b/>
-          <w:bCs/>
-        </w:rPr>
-        <w:t>Past simple:</w:t>
-      </w:r>
-    </w:p>
-    <w:p/>
-    <w:p>
-      <w:pPr>
-        <w:pStyle w:val="Paragraphedeliste"/>
-        <w:numPr>
-          <w:ilvl w:val="0"/>
-          <w:numId w:val="10"/>
-        </w:numPr>
-        <w:rPr>
-          <w:i/>
-          <w:iCs/>
           <w:u w:val="single"/>
-        </w:rPr>
-      </w:pPr>
-      <w:r>
-        <w:rPr>
-          <w:i/>
-          <w:iCs/>
-          <w:u w:val="single"/>
-        </w:rPr>
-        <w:t>Affirmative:</w:t>
-      </w:r>
-    </w:p>
-    <w:p>
-      <w:r>
-        <w:t xml:space="preserve">They </w:t>
-      </w:r>
-      <w:r>
-        <w:rPr>
-          <w:color w:val="4472C4" w:themeColor="accent1"/>
-        </w:rPr>
-        <w:t>play</w:t>
-      </w:r>
-      <w:r>
-        <w:rPr>
-          <w:color w:val="FF0000"/>
-        </w:rPr>
-        <w:t>ed</w:t>
-      </w:r>
-      <w:r>
-        <w:t xml:space="preserve"> football. (regular verb)</w:t>
-      </w:r>
-    </w:p>
-    <w:p>
-      <w:r>
-        <w:t xml:space="preserve">They </w:t>
-      </w:r>
-      <w:r>
-        <w:rPr>
-          <w:color w:val="4472C4" w:themeColor="accent1"/>
-        </w:rPr>
-        <w:t>went</w:t>
-      </w:r>
-      <w:r>
-        <w:t xml:space="preserve"> out. (irregular verb)</w:t>
-      </w:r>
-    </w:p>
-    <w:p/>
-    <w:p>
-      <w:pPr>
-        <w:pStyle w:val="Paragraphedeliste"/>
-        <w:numPr>
-          <w:ilvl w:val="0"/>
-          <w:numId w:val="10"/>
-        </w:numPr>
-        <w:rPr>
-          <w:i/>
-          <w:iCs/>
-          <w:u w:val="single"/>
-        </w:rPr>
-      </w:pPr>
-      <w:r>
-        <w:rPr>
-          <w:i/>
-          <w:iCs/>
-          <w:u w:val="single"/>
-        </w:rPr>
-        <w:t>Key words:</w:t>
-      </w:r>
-    </w:p>
-    <w:p>
-      <w:pPr>
-        <w:rPr>
-          <w:color w:val="4472C4" w:themeColor="accent1"/>
-        </w:rPr>
-      </w:pPr>
-      <w:r>
-        <w:rPr>
-          <w:color w:val="4472C4" w:themeColor="accent1"/>
-        </w:rPr>
-        <w:t>Yesterday</w:t>
-      </w:r>
-    </w:p>
-    <w:p>
-      <w:pPr>
-        <w:rPr>
-          <w:color w:val="C00000"/>
-        </w:rPr>
-      </w:pPr>
-      <w:r>
-        <w:rPr>
-          <w:color w:val="C00000"/>
-        </w:rPr>
-        <w:t>Once</w:t>
-      </w:r>
-    </w:p>
-    <w:p>
-      <w:r>
-        <w:rPr>
-          <w:color w:val="00B050"/>
-        </w:rPr>
-        <w:t>Last</w:t>
-      </w:r>
-      <w:r>
-        <w:t xml:space="preserve"> </w:t>
-      </w:r>
-    </w:p>
-    <w:p>
-      <w:pPr>
-        <w:rPr>
-          <w:color w:val="FFC000"/>
-        </w:rPr>
-      </w:pPr>
-      <w:r>
-        <w:rPr>
-          <w:color w:val="FFC000"/>
-        </w:rPr>
-        <w:t>Ago</w:t>
-      </w:r>
-    </w:p>
-    <w:p>
-      <w:pPr>
-        <w:pStyle w:val="Paragraphedeliste"/>
-        <w:numPr>
-          <w:ilvl w:val="0"/>
-          <w:numId w:val="10"/>
-        </w:numPr>
-        <w:rPr>
-          <w:i/>
-          <w:iCs/>
-          <w:u w:val="single"/>
-        </w:rPr>
-      </w:pPr>
-      <w:r>
-        <w:rPr>
-          <w:i/>
-          <w:iCs/>
-          <w:u w:val="single"/>
-        </w:rPr>
-        <w:t>Negative:</w:t>
-      </w:r>
-    </w:p>
-    <w:p>
-      <w:pPr>
-        <w:pStyle w:val="Paragraphedeliste"/>
-        <w:rPr>
-          <w:i/>
-          <w:iCs/>
-          <w:u w:val="single"/>
-        </w:rPr>
-      </w:pPr>
-    </w:p>
-    <w:p>
-      <w:pPr>
-        <w:pStyle w:val="Paragraphedeliste"/>
-        <w:numPr>
-          <w:ilvl w:val="0"/>
-          <w:numId w:val="9"/>
-        </w:numPr>
-        <w:rPr>
-          <w:u w:val="single"/>
-        </w:rPr>
-      </w:pPr>
-      <w:r>
-        <w:rPr>
-          <w:u w:val="single"/>
-        </w:rPr>
-        <w:t>The rule</w:t>
-      </w:r>
-      <w:r>
-        <w:t xml:space="preserve">: </w:t>
-      </w:r>
-      <w:r>
-        <w:t xml:space="preserve"> </w:t>
-      </w:r>
-      <w:r>
-        <w:rPr>
-          <w:color w:val="FF0000"/>
-        </w:rPr>
-        <w:t>Didn’t + inf</w:t>
-      </w:r>
-    </w:p>
-    <w:p>
-      <w:pPr>
-        <w:pStyle w:val="Paragraphedeliste"/>
-        <w:numPr>
-          <w:ilvl w:val="0"/>
-          <w:numId w:val="9"/>
-        </w:numPr>
-        <w:rPr>
-          <w:u w:val="single"/>
-        </w:rPr>
-      </w:pPr>
-      <w:r>
-        <w:rPr>
-          <w:u w:val="single"/>
-        </w:rPr>
-        <w:t>Examples</w:t>
-      </w:r>
-      <w:r>
-        <w:t>:</w:t>
-      </w:r>
-    </w:p>
-    <w:p>
-      <w:pPr>
-        <w:ind w:left="1416"/>
-      </w:pPr>
-      <w:r>
-        <w:t>They</w:t>
-      </w:r>
-      <w:r>
-        <w:rPr>
-          <w:color w:val="ED7D31" w:themeColor="accent2"/>
-        </w:rPr>
-        <w:t xml:space="preserve"> didn’t </w:t>
-      </w:r>
-      <w:r>
-        <w:rPr>
-          <w:color w:val="00B050"/>
-        </w:rPr>
-        <w:t>play</w:t>
-      </w:r>
-      <w:r>
-        <w:t xml:space="preserve"> football yesterday.</w:t>
-      </w:r>
-    </w:p>
-    <w:p>
-      <w:pPr>
-        <w:ind w:left="1416"/>
-      </w:pPr>
-      <w:r>
-        <w:t xml:space="preserve">She </w:t>
-      </w:r>
-      <w:r>
-        <w:rPr>
-          <w:color w:val="ED7D31" w:themeColor="accent2"/>
-        </w:rPr>
-        <w:t>didn’t</w:t>
-      </w:r>
-      <w:r>
-        <w:t xml:space="preserve"> </w:t>
-      </w:r>
-      <w:r>
-        <w:rPr>
-          <w:color w:val="00B050"/>
-        </w:rPr>
-        <w:t>go</w:t>
-      </w:r>
-      <w:r>
-        <w:t xml:space="preserve"> out.</w:t>
-      </w:r>
-    </w:p>
-    <w:p/>
-    <w:p>
-      <w:pPr>
-        <w:pStyle w:val="Paragraphedeliste"/>
-        <w:numPr>
-          <w:ilvl w:val="0"/>
-          <w:numId w:val="10"/>
-        </w:numPr>
-        <w:rPr>
-          <w:i/>
-          <w:iCs/>
-          <w:u w:val="single"/>
-        </w:rPr>
-      </w:pPr>
-      <w:r>
-        <w:rPr>
-          <w:i/>
-          <w:iCs/>
-          <w:u w:val="single"/>
-        </w:rPr>
-        <w:t>Passive voice: (</w:t>
-      </w:r>
-      <w:r>
-        <w:rPr>
-          <w:rFonts w:hint="cs"/>
-          <w:i/>
-          <w:iCs/>
-          <w:u w:val="single"/>
-          <w:rtl/>
-          <w:lang w:bidi="ar-TN"/>
-        </w:rPr>
-        <w:t>مبني للمجهول</w:t>
-      </w:r>
-      <w:r>
-        <w:rPr>
-          <w:i/>
-          <w:iCs/>
-          <w:u w:val="single"/>
-          <w:lang w:bidi="ar-TN"/>
-        </w:rPr>
-        <w:t>)</w:t>
-      </w:r>
-    </w:p>
-    <w:p/>
-    <w:p>
-      <w:pPr>
-        <w:pStyle w:val="Paragraphedeliste"/>
-        <w:numPr>
-          <w:ilvl w:val="0"/>
-          <w:numId w:val="9"/>
-        </w:numPr>
-        <w:rPr>
-          <w:lang w:bidi="ar-TN"/>
-        </w:rPr>
-      </w:pPr>
-      <w:r>
-        <w:rPr>
-          <w:u w:val="single"/>
-          <w:lang w:bidi="ar-TN"/>
-        </w:rPr>
-        <w:t>The Rule</w:t>
-      </w:r>
-      <w:r>
-        <w:rPr>
-          <w:lang w:bidi="ar-TN"/>
-        </w:rPr>
-        <w:t xml:space="preserve">:  </w:t>
-      </w:r>
-      <w:r>
-        <w:rPr>
-          <w:color w:val="FF0000"/>
-          <w:lang w:bidi="ar-TN"/>
-        </w:rPr>
-        <w:t>To be + p.p</w:t>
-      </w:r>
-    </w:p>
-    <w:p>
-      <w:pPr>
-        <w:pStyle w:val="Paragraphedeliste"/>
-        <w:numPr>
-          <w:ilvl w:val="0"/>
-          <w:numId w:val="9"/>
-        </w:numPr>
-        <w:rPr>
-          <w:lang w:bidi="ar-TN"/>
-        </w:rPr>
-      </w:pPr>
-      <w:r>
-        <w:rPr>
-          <w:u w:val="single"/>
-          <w:lang w:bidi="ar-TN"/>
-        </w:rPr>
-        <w:t>Example</w:t>
-      </w:r>
-      <w:r>
-        <w:rPr>
-          <w:u w:val="single"/>
-          <w:lang w:bidi="ar-TN"/>
-        </w:rPr>
-        <w:t>s</w:t>
-      </w:r>
-      <w:r>
-        <w:rPr>
-          <w:lang w:bidi="ar-TN"/>
-        </w:rPr>
-        <w:t>:</w:t>
-      </w:r>
-    </w:p>
-    <w:p>
-      <w:pPr>
-        <w:pStyle w:val="Paragraphedeliste"/>
-        <w:ind w:left="1440"/>
-        <w:rPr>
-          <w:u w:val="single"/>
-          <w:lang w:bidi="ar-TN"/>
-        </w:rPr>
-      </w:pPr>
-    </w:p>
-    <w:p>
-      <w:pPr>
-        <w:pStyle w:val="Paragraphedeliste"/>
-        <w:ind w:left="1440"/>
-        <w:rPr>
-          <w:lang w:bidi="ar-TN"/>
-        </w:rPr>
-      </w:pPr>
-      <w:r>
-        <w:rPr>
-          <w:lang w:bidi="ar-TN"/>
-        </w:rPr>
-        <w:t>Samir mended the car. (active voice) (in the past)</w:t>
-      </w:r>
-    </w:p>
-    <w:p>
-      <w:pPr>
-        <w:pStyle w:val="Paragraphedeliste"/>
-        <w:ind w:left="1440"/>
-        <w:rPr>
-          <w:lang w:bidi="ar-TN"/>
-        </w:rPr>
-      </w:pPr>
-      <w:r>
-        <w:rPr>
-          <w:lang w:bidi="ar-TN"/>
-        </w:rPr>
-        <w:t xml:space="preserve">The car </w:t>
-      </w:r>
-      <w:r>
-        <w:rPr>
-          <w:color w:val="FF0000"/>
-          <w:lang w:bidi="ar-TN"/>
-        </w:rPr>
-        <w:t>was</w:t>
-      </w:r>
-      <w:r>
-        <w:rPr>
-          <w:lang w:bidi="ar-TN"/>
-        </w:rPr>
-        <w:t xml:space="preserve"> </w:t>
-      </w:r>
-      <w:r>
-        <w:rPr>
-          <w:color w:val="4472C4" w:themeColor="accent1"/>
-          <w:lang w:bidi="ar-TN"/>
-        </w:rPr>
-        <w:t>mended</w:t>
-      </w:r>
-      <w:r>
-        <w:rPr>
-          <w:lang w:bidi="ar-TN"/>
-        </w:rPr>
-        <w:t xml:space="preserve">. (passive voice) (we used </w:t>
-      </w:r>
-      <w:r>
-        <w:rPr>
-          <w:color w:val="ED7D31" w:themeColor="accent2"/>
-          <w:lang w:bidi="ar-TN"/>
-        </w:rPr>
-        <w:t>was</w:t>
-      </w:r>
-      <w:r>
-        <w:rPr>
-          <w:lang w:bidi="ar-TN"/>
-        </w:rPr>
-        <w:t xml:space="preserve"> not </w:t>
-      </w:r>
-      <w:r>
-        <w:rPr>
-          <w:color w:val="ED7D31" w:themeColor="accent2"/>
-          <w:lang w:bidi="ar-TN"/>
-        </w:rPr>
-        <w:t>is</w:t>
-      </w:r>
-      <w:r>
-        <w:rPr>
-          <w:lang w:bidi="ar-TN"/>
-        </w:rPr>
-        <w:t xml:space="preserve"> because the action is in the past)</w:t>
-      </w:r>
-    </w:p>
-    <w:p>
-      <w:pPr>
-        <w:pStyle w:val="Paragraphedeliste"/>
-        <w:ind w:left="1440"/>
-        <w:rPr>
-          <w:lang w:bidi="ar-TN"/>
-        </w:rPr>
-      </w:pPr>
-    </w:p>
-    <w:p>
-      <w:pPr>
-        <w:pStyle w:val="Paragraphedeliste"/>
-        <w:numPr>
-          <w:ilvl w:val="0"/>
-          <w:numId w:val="10"/>
-        </w:numPr>
-        <w:rPr>
-          <w:u w:val="single"/>
-          <w:lang w:bidi="ar-TN"/>
-        </w:rPr>
-      </w:pPr>
-      <w:r>
-        <w:rPr>
-          <w:u w:val="single"/>
-          <w:lang w:bidi="ar-TN"/>
-        </w:rPr>
-        <w:t>When:</w:t>
-      </w:r>
-    </w:p>
-    <w:p>
-      <w:pPr>
-        <w:pStyle w:val="Paragraphedeliste"/>
-        <w:rPr>
-          <w:u w:val="single"/>
-          <w:lang w:bidi="ar-TN"/>
-        </w:rPr>
-      </w:pPr>
-    </w:p>
-    <w:p>
-      <w:pPr>
-        <w:pStyle w:val="Paragraphedeliste"/>
-        <w:numPr>
-          <w:ilvl w:val="0"/>
-          <w:numId w:val="11"/>
-        </w:numPr>
-        <w:ind w:left="1440"/>
-        <w:rPr>
-          <w:lang w:bidi="ar-TN"/>
-        </w:rPr>
-      </w:pPr>
-      <w:r>
-        <w:rPr>
-          <w:u w:val="single"/>
-          <w:lang w:bidi="ar-TN"/>
-        </w:rPr>
-        <w:t>The Rule</w:t>
-      </w:r>
-      <w:r>
-        <w:rPr>
-          <w:lang w:bidi="ar-TN"/>
-        </w:rPr>
-        <w:t xml:space="preserve">: </w:t>
-      </w:r>
-      <w:r>
-        <w:rPr>
-          <w:color w:val="ED7D31" w:themeColor="accent2"/>
-          <w:lang w:bidi="ar-TN"/>
-        </w:rPr>
-        <w:t>When</w:t>
-      </w:r>
-      <w:r>
-        <w:rPr>
-          <w:lang w:bidi="ar-TN"/>
-        </w:rPr>
-        <w:t>--&gt; past simple --&gt; past simple</w:t>
-      </w:r>
-    </w:p>
-    <w:p>
-      <w:pPr>
-        <w:pStyle w:val="Paragraphedeliste"/>
-        <w:numPr>
-          <w:ilvl w:val="0"/>
-          <w:numId w:val="11"/>
-        </w:numPr>
-        <w:ind w:left="1440"/>
-        <w:rPr>
-          <w:lang w:bidi="ar-TN"/>
-        </w:rPr>
-      </w:pPr>
-      <w:r>
-        <w:rPr>
-          <w:u w:val="single"/>
-          <w:lang w:bidi="ar-TN"/>
-        </w:rPr>
-        <w:t>Example</w:t>
-      </w:r>
-      <w:r>
-        <w:rPr>
-          <w:lang w:bidi="ar-TN"/>
-        </w:rPr>
-        <w:t>:</w:t>
-      </w:r>
-    </w:p>
-    <w:p>
-      <w:pPr>
-        <w:pStyle w:val="Paragraphedeliste"/>
-        <w:ind w:left="1440"/>
-        <w:rPr>
-          <w:lang w:bidi="ar-TN"/>
-        </w:rPr>
-      </w:pPr>
-    </w:p>
-    <w:p>
-      <w:pPr>
-        <w:pStyle w:val="Paragraphedeliste"/>
-        <w:ind w:left="1440"/>
-        <w:rPr>
-          <w:lang w:bidi="ar-TN"/>
-        </w:rPr>
-      </w:pPr>
-      <w:r>
-        <w:rPr>
-          <w:color w:val="ED7D31" w:themeColor="accent2"/>
-          <w:lang w:bidi="ar-TN"/>
-        </w:rPr>
-        <w:lastRenderedPageBreak/>
-        <w:t>When</w:t>
-      </w:r>
-      <w:r>
-        <w:rPr>
-          <w:lang w:bidi="ar-TN"/>
-        </w:rPr>
-        <w:t xml:space="preserve"> he </w:t>
-      </w:r>
-      <w:r>
-        <w:rPr>
-          <w:color w:val="ED7D31" w:themeColor="accent2"/>
-          <w:lang w:bidi="ar-TN"/>
-        </w:rPr>
-        <w:t>was</w:t>
-      </w:r>
-      <w:r>
-        <w:rPr>
-          <w:lang w:bidi="ar-TN"/>
-        </w:rPr>
-        <w:t xml:space="preserve"> in holidays, he </w:t>
-      </w:r>
-      <w:r>
-        <w:rPr>
-          <w:color w:val="ED7D31" w:themeColor="accent2"/>
-          <w:lang w:bidi="ar-TN"/>
-        </w:rPr>
-        <w:t>went</w:t>
-      </w:r>
-      <w:r>
-        <w:rPr>
-          <w:lang w:bidi="ar-TN"/>
-        </w:rPr>
-        <w:t xml:space="preserve"> to club every day.</w:t>
-      </w:r>
-    </w:p>
-    <w:p>
-      <w:pPr>
-        <w:pStyle w:val="Paragraphedeliste"/>
-        <w:numPr>
-          <w:ilvl w:val="0"/>
-          <w:numId w:val="7"/>
-        </w:numPr>
+          <w:lang w:bidi="ar-TN"/>
+        </w:rPr>
+      </w:pPr>
+      <w:r>
         <w:rPr>
           <w:b/>
           <w:bCs/>
           <w:u w:val="single"/>
           <w:lang w:bidi="ar-TN"/>
         </w:rPr>
-      </w:pPr>
-      <w:r>
-        <w:rPr>
-          <w:b/>
-          <w:bCs/>
-          <w:u w:val="single"/>
-          <w:lang w:bidi="ar-TN"/>
-        </w:rPr>
         <w:t>Past Perfect:</w:t>
       </w:r>
     </w:p>
     <w:p>
       <w:pPr>
-        <w:pStyle w:val="Paragraphedeliste"/>
-        <w:rPr>
-          <w:lang w:bidi="ar-TN"/>
-        </w:rPr>
-      </w:pPr>
-    </w:p>
-    <w:p>
-      <w:pPr>
-        <w:pStyle w:val="Paragraphedeliste"/>
+        <w:pStyle w:val="ListParagraph"/>
+        <w:rPr>
+          <w:lang w:bidi="ar-TN"/>
+        </w:rPr>
+      </w:pPr>
+    </w:p>
+    <w:p>
+      <w:pPr>
+        <w:pStyle w:val="ListParagraph"/>
         <w:numPr>
           <w:ilvl w:val="0"/>
           <w:numId w:val="12"/>
@@ -4631,7 +3983,7 @@
     </w:p>
     <w:p>
       <w:pPr>
-        <w:pStyle w:val="Paragraphedeliste"/>
+        <w:pStyle w:val="ListParagraph"/>
         <w:ind w:left="1800"/>
         <w:rPr>
           <w:lang w:bidi="ar-TN"/>
@@ -4640,7 +3992,7 @@
     </w:p>
     <w:p>
       <w:pPr>
-        <w:pStyle w:val="Paragraphedeliste"/>
+        <w:pStyle w:val="ListParagraph"/>
         <w:ind w:left="1800"/>
         <w:rPr>
           <w:color w:val="4472C4" w:themeColor="accent1"/>
@@ -4676,7 +4028,7 @@
     </w:p>
     <w:p>
       <w:pPr>
-        <w:pStyle w:val="Paragraphedeliste"/>
+        <w:pStyle w:val="ListParagraph"/>
         <w:numPr>
           <w:ilvl w:val="0"/>
           <w:numId w:val="3"/>
@@ -4724,7 +4076,7 @@
     </w:p>
     <w:p>
       <w:pPr>
-        <w:pStyle w:val="Paragraphedeliste"/>
+        <w:pStyle w:val="ListParagraph"/>
         <w:rPr>
           <w:color w:val="C45911" w:themeColor="accent2" w:themeShade="BF"/>
           <w:lang w:bidi="ar-TN"/>
@@ -4733,7 +4085,7 @@
     </w:p>
     <w:p>
       <w:pPr>
-        <w:pStyle w:val="Paragraphedeliste"/>
+        <w:pStyle w:val="ListParagraph"/>
         <w:numPr>
           <w:ilvl w:val="0"/>
           <w:numId w:val="12"/>
@@ -4849,7 +4201,7 @@
     </w:p>
     <w:p>
       <w:pPr>
-        <w:pStyle w:val="Paragraphedeliste"/>
+        <w:pStyle w:val="ListParagraph"/>
         <w:numPr>
           <w:ilvl w:val="0"/>
           <w:numId w:val="12"/>
@@ -4970,21 +4322,65 @@
           <w:color w:val="525252" w:themeColor="accent3" w:themeShade="80"/>
           <w:lang w:bidi="ar-TN"/>
         </w:rPr>
-        <w:t xml:space="preserve"> TV</w:t>
+        <w:t xml:space="preserve"> TV after I </w:t>
+      </w:r>
+      <w:r>
+        <w:rPr>
+          <w:color w:val="C00000"/>
+          <w:lang w:bidi="ar-TN"/>
+        </w:rPr>
+        <w:t>had</w:t>
+      </w:r>
+      <w:r>
+        <w:rPr>
+          <w:color w:val="00B0F0"/>
+          <w:lang w:bidi="ar-TN"/>
+        </w:rPr>
+        <w:t xml:space="preserve"> gone </w:t>
       </w:r>
       <w:r>
         <w:rPr>
           <w:color w:val="525252" w:themeColor="accent3" w:themeShade="80"/>
           <w:lang w:bidi="ar-TN"/>
         </w:rPr>
-        <w:t xml:space="preserve"> a</w:t>
-      </w:r>
-      <w:r>
+        <w:t>home.</w:t>
+      </w:r>
+    </w:p>
+    <w:p>
+      <w:pPr>
+        <w:ind w:left="1764"/>
         <w:rPr>
           <w:color w:val="525252" w:themeColor="accent3" w:themeShade="80"/>
           <w:lang w:bidi="ar-TN"/>
         </w:rPr>
-        <w:t xml:space="preserve">fter I </w:t>
+      </w:pPr>
+      <w:r>
+        <w:rPr>
+          <w:color w:val="525252" w:themeColor="accent3" w:themeShade="80"/>
+          <w:lang w:bidi="ar-TN"/>
+        </w:rPr>
+        <w:t xml:space="preserve">       Before I </w:t>
+      </w:r>
+      <w:r>
+        <w:rPr>
+          <w:color w:val="00B0F0"/>
+          <w:lang w:bidi="ar-TN"/>
+        </w:rPr>
+        <w:t>watch</w:t>
+      </w:r>
+      <w:r>
+        <w:rPr>
+          <w:color w:val="00B050"/>
+          <w:lang w:bidi="ar-TN"/>
+        </w:rPr>
+        <w:t>ed</w:t>
+      </w:r>
+      <w:r>
+        <w:rPr>
+          <w:color w:val="525252" w:themeColor="accent3" w:themeShade="80"/>
+          <w:lang w:bidi="ar-TN"/>
+        </w:rPr>
+        <w:t xml:space="preserve"> TV, I </w:t>
       </w:r>
       <w:r>
         <w:rPr>
@@ -5010,6 +4406,64 @@
     </w:p>
     <w:p>
       <w:pPr>
+        <w:ind w:left="2124"/>
+        <w:rPr>
+          <w:color w:val="525252" w:themeColor="accent3" w:themeShade="80"/>
+          <w:lang w:bidi="ar-TN"/>
+        </w:rPr>
+      </w:pPr>
+      <w:r>
+        <w:rPr>
+          <w:color w:val="525252" w:themeColor="accent3" w:themeShade="80"/>
+          <w:lang w:bidi="ar-TN"/>
+        </w:rPr>
+        <w:t xml:space="preserve">When I </w:t>
+      </w:r>
+      <w:r>
+        <w:rPr>
+          <w:color w:val="C00000"/>
+          <w:lang w:bidi="ar-TN"/>
+        </w:rPr>
+        <w:t>had</w:t>
+      </w:r>
+      <w:r>
+        <w:rPr>
+          <w:color w:val="00B0F0"/>
+          <w:lang w:bidi="ar-TN"/>
+        </w:rPr>
+        <w:t xml:space="preserve"> gone </w:t>
+      </w:r>
+      <w:r>
+        <w:rPr>
+          <w:color w:val="525252" w:themeColor="accent3" w:themeShade="80"/>
+          <w:lang w:bidi="ar-TN"/>
+        </w:rPr>
+        <w:t xml:space="preserve">home, I </w:t>
+      </w:r>
+      <w:r>
+        <w:rPr>
+          <w:color w:val="00B0F0"/>
+          <w:lang w:bidi="ar-TN"/>
+        </w:rPr>
+        <w:t>watch</w:t>
+      </w:r>
+      <w:r>
+        <w:rPr>
+          <w:color w:val="00B050"/>
+          <w:lang w:bidi="ar-TN"/>
+        </w:rPr>
+        <w:t>ed</w:t>
+      </w:r>
+      <w:r>
+        <w:rPr>
+          <w:color w:val="525252" w:themeColor="accent3" w:themeShade="80"/>
+          <w:lang w:bidi="ar-TN"/>
+        </w:rPr>
+        <w:t xml:space="preserve"> TV.</w:t>
+      </w:r>
+    </w:p>
+    <w:p>
+      <w:pPr>
         <w:ind w:left="1764"/>
         <w:rPr>
           <w:color w:val="525252" w:themeColor="accent3" w:themeShade="80"/>
@@ -5021,7 +4475,7 @@
           <w:color w:val="525252" w:themeColor="accent3" w:themeShade="80"/>
           <w:lang w:bidi="ar-TN"/>
         </w:rPr>
-        <w:t xml:space="preserve">       Before I </w:t>
+        <w:t xml:space="preserve">       When I </w:t>
       </w:r>
       <w:r>
         <w:rPr>
@@ -5068,144 +4522,7 @@
     </w:p>
     <w:p>
       <w:pPr>
-        <w:ind w:left="2124"/>
-        <w:rPr>
-          <w:color w:val="525252" w:themeColor="accent3" w:themeShade="80"/>
-          <w:lang w:bidi="ar-TN"/>
-        </w:rPr>
-      </w:pPr>
-      <w:r>
-        <w:rPr>
-          <w:color w:val="525252" w:themeColor="accent3" w:themeShade="80"/>
-          <w:lang w:bidi="ar-TN"/>
-        </w:rPr>
-        <w:t>When</w:t>
-      </w:r>
-      <w:r>
-        <w:rPr>
-          <w:color w:val="525252" w:themeColor="accent3" w:themeShade="80"/>
-          <w:lang w:bidi="ar-TN"/>
-        </w:rPr>
-        <w:t xml:space="preserve"> I </w:t>
-      </w:r>
-      <w:r>
-        <w:rPr>
-          <w:color w:val="C00000"/>
-          <w:lang w:bidi="ar-TN"/>
-        </w:rPr>
-        <w:t>had</w:t>
-      </w:r>
-      <w:r>
-        <w:rPr>
-          <w:color w:val="00B0F0"/>
-          <w:lang w:bidi="ar-TN"/>
-        </w:rPr>
-        <w:t xml:space="preserve"> gone </w:t>
-      </w:r>
-      <w:r>
-        <w:rPr>
-          <w:color w:val="525252" w:themeColor="accent3" w:themeShade="80"/>
-          <w:lang w:bidi="ar-TN"/>
-        </w:rPr>
-        <w:t xml:space="preserve">home, I </w:t>
-      </w:r>
-      <w:r>
-        <w:rPr>
-          <w:color w:val="00B0F0"/>
-          <w:lang w:bidi="ar-TN"/>
-        </w:rPr>
-        <w:t>watch</w:t>
-      </w:r>
-      <w:r>
-        <w:rPr>
-          <w:color w:val="00B050"/>
-          <w:lang w:bidi="ar-TN"/>
-        </w:rPr>
-        <w:t>ed</w:t>
-      </w:r>
-      <w:r>
-        <w:rPr>
-          <w:color w:val="525252" w:themeColor="accent3" w:themeShade="80"/>
-          <w:lang w:bidi="ar-TN"/>
-        </w:rPr>
-        <w:t xml:space="preserve"> TV.</w:t>
-      </w:r>
-    </w:p>
-    <w:p>
-      <w:pPr>
-        <w:ind w:left="1764"/>
-        <w:rPr>
-          <w:color w:val="525252" w:themeColor="accent3" w:themeShade="80"/>
-          <w:lang w:bidi="ar-TN"/>
-        </w:rPr>
-      </w:pPr>
-      <w:r>
-        <w:rPr>
-          <w:color w:val="525252" w:themeColor="accent3" w:themeShade="80"/>
-          <w:lang w:bidi="ar-TN"/>
-        </w:rPr>
-        <w:t xml:space="preserve">       </w:t>
-      </w:r>
-      <w:r>
-        <w:rPr>
-          <w:color w:val="525252" w:themeColor="accent3" w:themeShade="80"/>
-          <w:lang w:bidi="ar-TN"/>
-        </w:rPr>
-        <w:t>When</w:t>
-      </w:r>
-      <w:r>
-        <w:rPr>
-          <w:color w:val="525252" w:themeColor="accent3" w:themeShade="80"/>
-          <w:lang w:bidi="ar-TN"/>
-        </w:rPr>
-        <w:t xml:space="preserve"> I </w:t>
-      </w:r>
-      <w:r>
-        <w:rPr>
-          <w:color w:val="00B0F0"/>
-          <w:lang w:bidi="ar-TN"/>
-        </w:rPr>
-        <w:t>watch</w:t>
-      </w:r>
-      <w:r>
-        <w:rPr>
-          <w:color w:val="00B050"/>
-          <w:lang w:bidi="ar-TN"/>
-        </w:rPr>
-        <w:t>ed</w:t>
-      </w:r>
-      <w:r>
-        <w:rPr>
-          <w:color w:val="525252" w:themeColor="accent3" w:themeShade="80"/>
-          <w:lang w:bidi="ar-TN"/>
-        </w:rPr>
-        <w:t xml:space="preserve"> TV, I </w:t>
-      </w:r>
-      <w:r>
-        <w:rPr>
-          <w:color w:val="C00000"/>
-          <w:lang w:bidi="ar-TN"/>
-        </w:rPr>
-        <w:t>had</w:t>
-      </w:r>
-      <w:r>
-        <w:rPr>
-          <w:color w:val="00B0F0"/>
-          <w:lang w:bidi="ar-TN"/>
-        </w:rPr>
-        <w:t xml:space="preserve"> gone </w:t>
-      </w:r>
-      <w:r>
-        <w:rPr>
-          <w:color w:val="525252" w:themeColor="accent3" w:themeShade="80"/>
-          <w:lang w:bidi="ar-TN"/>
-        </w:rPr>
-        <w:t>home.</w:t>
-      </w:r>
-    </w:p>
-    <w:p>
-      <w:pPr>
-        <w:pStyle w:val="Paragraphedeliste"/>
+        <w:pStyle w:val="ListParagraph"/>
         <w:numPr>
           <w:ilvl w:val="0"/>
           <w:numId w:val="12"/>
@@ -5233,7 +4550,7 @@
     </w:p>
     <w:p>
       <w:pPr>
-        <w:pStyle w:val="Paragraphedeliste"/>
+        <w:pStyle w:val="ListParagraph"/>
         <w:numPr>
           <w:ilvl w:val="0"/>
           <w:numId w:val="13"/>
@@ -5275,7 +4592,7 @@
     </w:p>
     <w:p>
       <w:pPr>
-        <w:pStyle w:val="Paragraphedeliste"/>
+        <w:pStyle w:val="ListParagraph"/>
         <w:ind w:left="1440"/>
         <w:rPr>
           <w:lang w:bidi="ar-TN"/>
@@ -5310,7 +4627,7 @@
     </w:p>
     <w:p>
       <w:pPr>
-        <w:pStyle w:val="Paragraphedeliste"/>
+        <w:pStyle w:val="ListParagraph"/>
         <w:ind w:left="1440"/>
         <w:rPr>
           <w:lang w:bidi="ar-TN"/>
@@ -5345,7 +4662,7 @@
     </w:p>
     <w:p>
       <w:pPr>
-        <w:pStyle w:val="Paragraphedeliste"/>
+        <w:pStyle w:val="ListParagraph"/>
         <w:ind w:left="1440"/>
         <w:rPr>
           <w:lang w:bidi="ar-TN"/>
@@ -7145,13 +6462,13 @@
       <w:lang w:val="en-US"/>
     </w:rPr>
   </w:style>
-  <w:style w:type="character" w:default="1" w:styleId="Policepardfaut">
+  <w:style w:type="character" w:default="1" w:styleId="DefaultParagraphFont">
     <w:name w:val="Default Paragraph Font"/>
     <w:uiPriority w:val="1"/>
     <w:semiHidden/>
     <w:unhideWhenUsed/>
   </w:style>
-  <w:style w:type="table" w:default="1" w:styleId="TableauNormal">
+  <w:style w:type="table" w:default="1" w:styleId="TableNormal">
     <w:name w:val="Normal Table"/>
     <w:uiPriority w:val="99"/>
     <w:semiHidden/>
@@ -7166,13 +6483,13 @@
       </w:tblCellMar>
     </w:tblPr>
   </w:style>
-  <w:style w:type="numbering" w:default="1" w:styleId="Aucuneliste">
+  <w:style w:type="numbering" w:default="1" w:styleId="NoList">
     <w:name w:val="No List"/>
     <w:uiPriority w:val="99"/>
     <w:semiHidden/>
     <w:unhideWhenUsed/>
   </w:style>
-  <w:style w:type="paragraph" w:styleId="Paragraphedeliste">
+  <w:style w:type="paragraph" w:styleId="ListParagraph">
     <w:name w:val="List Paragraph"/>
     <w:basedOn w:val="Normal"/>
     <w:uiPriority w:val="34"/>
@@ -7185,12 +6502,12 @@
   </w:style>
   <w:style w:type="character" w:customStyle="1" w:styleId="tb">
     <w:name w:val="tb"/>
-    <w:basedOn w:val="Policepardfaut"/>
+    <w:basedOn w:val="DefaultParagraphFont"/>
     <w:rsid w:val="00EB50BB"/>
   </w:style>
-  <w:style w:type="table" w:styleId="Grilledutableau">
+  <w:style w:type="table" w:styleId="TableGrid">
     <w:name w:val="Table Grid"/>
-    <w:basedOn w:val="TableauNormal"/>
+    <w:basedOn w:val="TableNormal"/>
     <w:uiPriority w:val="39"/>
     <w:rsid w:val="00D454A9"/>
     <w:pPr>
@@ -7207,9 +6524,9 @@
       </w:tblBorders>
     </w:tblPr>
   </w:style>
-  <w:style w:type="character" w:styleId="lev">
+  <w:style w:type="character" w:styleId="Strong">
     <w:name w:val="Strong"/>
-    <w:basedOn w:val="Policepardfaut"/>
+    <w:basedOn w:val="DefaultParagraphFont"/>
     <w:uiPriority w:val="22"/>
     <w:qFormat/>
     <w:rsid w:val="00D454A9"/>
@@ -7218,9 +6535,9 @@
       <w:bCs/>
     </w:rPr>
   </w:style>
-  <w:style w:type="character" w:styleId="Accentuation">
+  <w:style w:type="character" w:styleId="Emphasis">
     <w:name w:val="Emphasis"/>
-    <w:basedOn w:val="Policepardfaut"/>
+    <w:basedOn w:val="DefaultParagraphFont"/>
     <w:uiPriority w:val="20"/>
     <w:qFormat/>
     <w:rsid w:val="00D54FF0"/>

</xml_diff>